<commit_message>
I think i succeeded to fix fun_gg_boxplot dealing with NA
</commit_message>
<xml_diff>
--- a/scatter_examples.docx
+++ b/scatter_examples.docx
@@ -1250,7 +1250,7 @@
           <w:sz w:val="18"/>
           <w:szCs w:val="18"/>
         </w:rPr>
-        <w:t># x.tick.nb: approximate number of desired label values on the x-axis (n argument of the the fun_scale() function)</w:t>
+        <w:t># x.tick.nb: approximate number of desired label values on the x-axis (n argument of the fun_scale() function)</w:t>
       </w:r>
       <w:r>
         <w:rPr>
@@ -2125,7 +2125,19 @@
           <w:sz w:val="18"/>
           <w:szCs w:val="18"/>
         </w:rPr>
-        <w:t>-axis (n argument of the the fun_scale() function)</w:t>
+        <w:t xml:space="preserve">-axis (n argument of the </w:t>
+      </w:r>
+      <w:bookmarkStart w:id="0" w:name="_GoBack"/>
+      <w:bookmarkEnd w:id="0"/>
+      <w:r>
+        <w:rPr>
+          <w:rFonts w:ascii="Courier New" w:hAnsi="Courier New" w:cs="Courier New"/>
+          <w:bCs/>
+          <w:i/>
+          <w:sz w:val="18"/>
+          <w:szCs w:val="18"/>
+        </w:rPr>
+        <w:t>fun_scale() function)</w:t>
       </w:r>
       <w:r>
         <w:rPr>
@@ -4077,8 +4089,6 @@
         </w:rPr>
         <w:t xml:space="preserve">in = 0, </w:t>
       </w:r>
-      <w:bookmarkStart w:id="0" w:name="_GoBack"/>
-      <w:bookmarkEnd w:id="0"/>
       <w:r>
         <w:rPr>
           <w:rFonts w:ascii="Courier New" w:hAnsi="Courier New" w:cs="Courier New"/>

</xml_diff>

<commit_message>
fun_ggboxplot and scatter now convert to log for log scale
</commit_message>
<xml_diff>
--- a/scatter_examples.docx
+++ b/scatter_examples.docx
@@ -795,19 +795,7 @@
           <w:sz w:val="18"/>
           <w:szCs w:val="18"/>
         </w:rPr>
-        <w:t xml:space="preserve"> &lt;- data.frame(km = 2</w:t>
-      </w:r>
-      <w:bookmarkStart w:id="0" w:name="_GoBack"/>
-      <w:bookmarkEnd w:id="0"/>
-      <w:r>
-        <w:rPr>
-          <w:rFonts w:ascii="Courier New" w:hAnsi="Courier New" w:cs="Courier New"/>
-          <w:bCs/>
-          <w:i/>
-          <w:sz w:val="18"/>
-          <w:szCs w:val="18"/>
-        </w:rPr>
-        <w:t>:7, time = (2:7)^2, group = c("A", "A", "A",</w:t>
+        <w:t xml:space="preserve"> &lt;- data.frame(km = 2:7, time = (2:7)^2, group = c("A", "A", "A",</w:t>
       </w:r>
       <w:r>
         <w:rPr>
@@ -4698,6 +4686,7 @@
           <w:szCs w:val="18"/>
         </w:rPr>
       </w:pPr>
+      <w:bookmarkStart w:id="0" w:name="_GoBack"/>
       <w:r>
         <w:rPr>
           <w:rFonts w:ascii="Courier New" w:hAnsi="Courier New" w:cs="Courier New"/>
@@ -4716,7 +4705,67 @@
           <w:sz w:val="18"/>
           <w:szCs w:val="18"/>
         </w:rPr>
-        <w:t xml:space="preserve"> &lt;- data.frame(km = 2:7, time = (2:7)^2, group = c("A", "A", "A",</w:t>
+        <w:t xml:space="preserve"> &lt;- data.frame(km = </w:t>
+      </w:r>
+      <w:r>
+        <w:rPr>
+          <w:rFonts w:ascii="Courier New" w:hAnsi="Courier New" w:cs="Courier New"/>
+          <w:bCs/>
+          <w:i/>
+          <w:sz w:val="18"/>
+          <w:szCs w:val="18"/>
+        </w:rPr>
+        <w:t>(</w:t>
+      </w:r>
+      <w:r>
+        <w:rPr>
+          <w:rFonts w:ascii="Courier New" w:hAnsi="Courier New" w:cs="Courier New"/>
+          <w:bCs/>
+          <w:i/>
+          <w:sz w:val="18"/>
+          <w:szCs w:val="18"/>
+        </w:rPr>
+        <w:t>2:7</w:t>
+      </w:r>
+      <w:r>
+        <w:rPr>
+          <w:rFonts w:ascii="Courier New" w:hAnsi="Courier New" w:cs="Courier New"/>
+          <w:bCs/>
+          <w:i/>
+          <w:sz w:val="18"/>
+          <w:szCs w:val="18"/>
+        </w:rPr>
+        <w:t>)*100</w:t>
+      </w:r>
+      <w:r>
+        <w:rPr>
+          <w:rFonts w:ascii="Courier New" w:hAnsi="Courier New" w:cs="Courier New"/>
+          <w:bCs/>
+          <w:i/>
+          <w:sz w:val="18"/>
+          <w:szCs w:val="18"/>
+        </w:rPr>
+        <w:t>, time = (2:7)^2</w:t>
+      </w:r>
+      <w:r>
+        <w:rPr>
+          <w:rFonts w:ascii="Courier New" w:hAnsi="Courier New" w:cs="Courier New"/>
+          <w:bCs/>
+          <w:i/>
+          <w:sz w:val="18"/>
+          <w:szCs w:val="18"/>
+        </w:rPr>
+        <w:t>*100</w:t>
+      </w:r>
+      <w:r>
+        <w:rPr>
+          <w:rFonts w:ascii="Courier New" w:hAnsi="Courier New" w:cs="Courier New"/>
+          <w:bCs/>
+          <w:i/>
+          <w:sz w:val="18"/>
+          <w:szCs w:val="18"/>
+        </w:rPr>
+        <w:t>, group = c("A", "A", "A",</w:t>
       </w:r>
       <w:r>
         <w:rPr>
@@ -4729,6 +4778,7 @@
         <w:t xml:space="preserve"> "B", "B", "B")) ; obs1</w:t>
       </w:r>
     </w:p>
+    <w:bookmarkEnd w:id="0"/>
     <w:p>
       <w:pPr>
         <w:ind w:left="1701" w:hanging="567"/>

</xml_diff>

<commit_message>
fun_gg_boxplot with more arg controls, fun_gg_scatter in progress
</commit_message>
<xml_diff>
--- a/scatter_examples.docx
+++ b/scatter_examples.docx
@@ -7452,6 +7452,7 @@
           <w:szCs w:val="18"/>
         </w:rPr>
       </w:pPr>
+      <w:bookmarkStart w:id="0" w:name="_GoBack"/>
       <w:r>
         <w:rPr>
           <w:rFonts w:ascii="Courier New" w:hAnsi="Courier New" w:cs="Courier New"/>
@@ -7504,9 +7505,30 @@
           <w:sz w:val="18"/>
           <w:szCs w:val="18"/>
         </w:rPr>
-        <w:t>(data1 = obs1, x = "km", y = "time", raster = TRUE)</w:t>
-      </w:r>
-    </w:p>
+        <w:t>(data1 = obs1, x = "km", y = "time", raster = TRUE</w:t>
+      </w:r>
+      <w:r>
+        <w:rPr>
+          <w:rFonts w:ascii="Courier New" w:hAnsi="Courier New" w:cs="Courier New"/>
+          <w:bCs/>
+          <w:i/>
+          <w:sz w:val="18"/>
+          <w:szCs w:val="18"/>
+        </w:rPr>
+        <w:t>, alpha = 0.1</w:t>
+      </w:r>
+      <w:r>
+        <w:rPr>
+          <w:rFonts w:ascii="Courier New" w:hAnsi="Courier New" w:cs="Courier New"/>
+          <w:bCs/>
+          <w:i/>
+          <w:sz w:val="18"/>
+          <w:szCs w:val="18"/>
+        </w:rPr>
+        <w:t>)</w:t>
+      </w:r>
+    </w:p>
+    <w:bookmarkEnd w:id="0"/>
     <w:p>
       <w:pPr>
         <w:ind w:left="1701" w:hanging="567"/>
@@ -8297,19 +8319,7 @@
           <w:sz w:val="18"/>
           <w:szCs w:val="18"/>
         </w:rPr>
-        <w:t>(1) ; obs1 &lt;- data.frame(km = rnorm(1000, 10, 3), time = rnorm(1000, 10, 3), group1</w:t>
-      </w:r>
-      <w:bookmarkStart w:id="0" w:name="_GoBack"/>
-      <w:bookmarkEnd w:id="0"/>
-      <w:r>
-        <w:rPr>
-          <w:rFonts w:ascii="Courier New" w:hAnsi="Courier New" w:cs="Courier New"/>
-          <w:bCs/>
-          <w:i/>
-          <w:sz w:val="18"/>
-          <w:szCs w:val="18"/>
-        </w:rPr>
-        <w:t xml:space="preserve"> = rep(c("A1", "A2"), 500)) ; obs2 &lt;-data.frame(km = rnorm(1000, 15, 3), time = rnorm(1000, 15, 3), group2 = rep(c("G1", "G2"), 500)) ; set.seed(NULL) ; obs1$L1$km[2:3] &lt;- NA</w:t>
+        <w:t>(1) ; obs1 &lt;- data.frame(km = rnorm(1000, 10, 3), time = rnorm(1000, 10, 3), group1 = rep(c("A1", "A2"), 500)) ; obs2 &lt;-data.frame(km = rnorm(1000, 15, 3), time = rnorm(1000, 15, 3), group2 = rep(c("G1", "G2"), 500)) ; set.seed(NULL) ; obs1$L1$km[2:3] &lt;- NA</w:t>
       </w:r>
     </w:p>
     <w:p>

</xml_diff>

<commit_message>
fun_gg_scatter categ.class.order added and checked
</commit_message>
<xml_diff>
--- a/scatter_examples.docx
+++ b/scatter_examples.docx
@@ -3634,6 +3634,8 @@
         </w:rPr>
         <w:t>(data1 = list(L1 = obs1, L2 = obs2), x = list(L1 = "km", L2 = "km"), y = list(L1 = "time", L2 = "time"), , categ = list(L1 = "group1", L2 = "group2"), geom = list(L1 = "geom_point", L2 = "geom_point"), alpha = list(L1 = 0.5, L2 = 0.5), color = list(L1 = as.numeric(obs1$group1), L2 = as.numeric(obs2$group2)))</w:t>
       </w:r>
+      <w:bookmarkStart w:id="0" w:name="_GoBack"/>
+      <w:bookmarkEnd w:id="0"/>
     </w:p>
     <w:p>
       <w:pPr>
@@ -3679,6 +3681,429 @@
           <w:szCs w:val="18"/>
           <w:u w:val="single"/>
         </w:rPr>
+        <w:t xml:space="preserve"> color of dots. Example (</w:t>
+      </w:r>
+      <w:r>
+        <w:rPr>
+          <w:rFonts w:ascii="Courier New" w:hAnsi="Courier New" w:cs="Courier New"/>
+          <w:bCs/>
+          <w:i/>
+          <w:sz w:val="18"/>
+          <w:szCs w:val="18"/>
+          <w:u w:val="single"/>
+        </w:rPr>
+        <w:t>9</w:t>
+      </w:r>
+      <w:r>
+        <w:rPr>
+          <w:rFonts w:ascii="Courier New" w:hAnsi="Courier New" w:cs="Courier New"/>
+          <w:bCs/>
+          <w:i/>
+          <w:sz w:val="18"/>
+          <w:szCs w:val="18"/>
+          <w:u w:val="single"/>
+        </w:rPr>
+        <w:t xml:space="preserve">) when dots are in different categories, </w:t>
+      </w:r>
+      <w:r>
+        <w:rPr>
+          <w:rFonts w:ascii="Courier New" w:hAnsi="Courier New" w:cs="Courier New"/>
+          <w:bCs/>
+          <w:i/>
+          <w:sz w:val="18"/>
+          <w:szCs w:val="18"/>
+          <w:u w:val="single"/>
+        </w:rPr>
+        <w:t>with class reordering in the legend</w:t>
+      </w:r>
+    </w:p>
+    <w:p>
+      <w:pPr>
+        <w:ind w:left="1701" w:hanging="567"/>
+        <w:jc w:val="left"/>
+        <w:rPr>
+          <w:rFonts w:ascii="Courier New" w:hAnsi="Courier New" w:cs="Courier New"/>
+          <w:bCs/>
+          <w:i/>
+          <w:sz w:val="18"/>
+          <w:szCs w:val="18"/>
+        </w:rPr>
+      </w:pPr>
+    </w:p>
+    <w:p>
+      <w:pPr>
+        <w:ind w:left="1701" w:hanging="567"/>
+        <w:jc w:val="left"/>
+        <w:rPr>
+          <w:rFonts w:ascii="Courier New" w:hAnsi="Courier New" w:cs="Courier New"/>
+          <w:bCs/>
+          <w:i/>
+          <w:sz w:val="18"/>
+          <w:szCs w:val="18"/>
+        </w:rPr>
+      </w:pPr>
+    </w:p>
+    <w:p>
+      <w:pPr>
+        <w:ind w:left="1701" w:hanging="567"/>
+        <w:jc w:val="left"/>
+        <w:rPr>
+          <w:rFonts w:ascii="Courier New" w:hAnsi="Courier New" w:cs="Courier New"/>
+          <w:bCs/>
+          <w:i/>
+          <w:sz w:val="18"/>
+          <w:szCs w:val="18"/>
+        </w:rPr>
+      </w:pPr>
+      <w:r>
+        <w:rPr>
+          <w:rFonts w:ascii="Courier New" w:hAnsi="Courier New" w:cs="Courier New"/>
+          <w:bCs/>
+          <w:i/>
+          <w:sz w:val="18"/>
+          <w:szCs w:val="18"/>
+        </w:rPr>
+        <w:t>fun_gg_scatter(data1 = list(</w:t>
+      </w:r>
+      <w:r>
+        <w:rPr>
+          <w:rFonts w:ascii="Courier New" w:hAnsi="Courier New" w:cs="Courier New"/>
+          <w:bCs/>
+          <w:i/>
+          <w:sz w:val="18"/>
+          <w:szCs w:val="18"/>
+        </w:rPr>
+        <w:t xml:space="preserve">L1 = </w:t>
+      </w:r>
+      <w:r>
+        <w:rPr>
+          <w:rFonts w:ascii="Courier New" w:hAnsi="Courier New" w:cs="Courier New"/>
+          <w:bCs/>
+          <w:i/>
+          <w:sz w:val="18"/>
+          <w:szCs w:val="18"/>
+        </w:rPr>
+        <w:t xml:space="preserve">obs1, </w:t>
+      </w:r>
+      <w:r>
+        <w:rPr>
+          <w:rFonts w:ascii="Courier New" w:hAnsi="Courier New" w:cs="Courier New"/>
+          <w:bCs/>
+          <w:i/>
+          <w:sz w:val="18"/>
+          <w:szCs w:val="18"/>
+        </w:rPr>
+        <w:t xml:space="preserve">L2 = </w:t>
+      </w:r>
+      <w:r>
+        <w:rPr>
+          <w:rFonts w:ascii="Courier New" w:hAnsi="Courier New" w:cs="Courier New"/>
+          <w:bCs/>
+          <w:i/>
+          <w:sz w:val="18"/>
+          <w:szCs w:val="18"/>
+        </w:rPr>
+        <w:t>obs2), x = list(</w:t>
+      </w:r>
+      <w:r>
+        <w:rPr>
+          <w:rFonts w:ascii="Courier New" w:hAnsi="Courier New" w:cs="Courier New"/>
+          <w:bCs/>
+          <w:i/>
+          <w:sz w:val="18"/>
+          <w:szCs w:val="18"/>
+        </w:rPr>
+        <w:t xml:space="preserve">L1 = </w:t>
+      </w:r>
+      <w:r>
+        <w:rPr>
+          <w:rFonts w:ascii="Courier New" w:hAnsi="Courier New" w:cs="Courier New"/>
+          <w:bCs/>
+          <w:i/>
+          <w:sz w:val="18"/>
+          <w:szCs w:val="18"/>
+        </w:rPr>
+        <w:t xml:space="preserve">"km", </w:t>
+      </w:r>
+      <w:r>
+        <w:rPr>
+          <w:rFonts w:ascii="Courier New" w:hAnsi="Courier New" w:cs="Courier New"/>
+          <w:bCs/>
+          <w:i/>
+          <w:sz w:val="18"/>
+          <w:szCs w:val="18"/>
+        </w:rPr>
+        <w:t xml:space="preserve">L2 = </w:t>
+      </w:r>
+      <w:r>
+        <w:rPr>
+          <w:rFonts w:ascii="Courier New" w:hAnsi="Courier New" w:cs="Courier New"/>
+          <w:bCs/>
+          <w:i/>
+          <w:sz w:val="18"/>
+          <w:szCs w:val="18"/>
+        </w:rPr>
+        <w:t>"km"), y = list(</w:t>
+      </w:r>
+      <w:r>
+        <w:rPr>
+          <w:rFonts w:ascii="Courier New" w:hAnsi="Courier New" w:cs="Courier New"/>
+          <w:bCs/>
+          <w:i/>
+          <w:sz w:val="18"/>
+          <w:szCs w:val="18"/>
+        </w:rPr>
+        <w:t xml:space="preserve">L1 = </w:t>
+      </w:r>
+      <w:r>
+        <w:rPr>
+          <w:rFonts w:ascii="Courier New" w:hAnsi="Courier New" w:cs="Courier New"/>
+          <w:bCs/>
+          <w:i/>
+          <w:sz w:val="18"/>
+          <w:szCs w:val="18"/>
+        </w:rPr>
+        <w:t xml:space="preserve">"time", </w:t>
+      </w:r>
+      <w:r>
+        <w:rPr>
+          <w:rFonts w:ascii="Courier New" w:hAnsi="Courier New" w:cs="Courier New"/>
+          <w:bCs/>
+          <w:i/>
+          <w:sz w:val="18"/>
+          <w:szCs w:val="18"/>
+        </w:rPr>
+        <w:t xml:space="preserve">L2 = </w:t>
+      </w:r>
+      <w:r>
+        <w:rPr>
+          <w:rFonts w:ascii="Courier New" w:hAnsi="Courier New" w:cs="Courier New"/>
+          <w:bCs/>
+          <w:i/>
+          <w:sz w:val="18"/>
+          <w:szCs w:val="18"/>
+        </w:rPr>
+        <w:t>"time"), categ = list(</w:t>
+      </w:r>
+      <w:r>
+        <w:rPr>
+          <w:rFonts w:ascii="Courier New" w:hAnsi="Courier New" w:cs="Courier New"/>
+          <w:bCs/>
+          <w:i/>
+          <w:sz w:val="18"/>
+          <w:szCs w:val="18"/>
+        </w:rPr>
+        <w:t xml:space="preserve">L1 = </w:t>
+      </w:r>
+      <w:r>
+        <w:rPr>
+          <w:rFonts w:ascii="Courier New" w:hAnsi="Courier New" w:cs="Courier New"/>
+          <w:bCs/>
+          <w:i/>
+          <w:sz w:val="18"/>
+          <w:szCs w:val="18"/>
+        </w:rPr>
+        <w:t xml:space="preserve">"group1", </w:t>
+      </w:r>
+      <w:r>
+        <w:rPr>
+          <w:rFonts w:ascii="Courier New" w:hAnsi="Courier New" w:cs="Courier New"/>
+          <w:bCs/>
+          <w:i/>
+          <w:sz w:val="18"/>
+          <w:szCs w:val="18"/>
+        </w:rPr>
+        <w:t xml:space="preserve">L2 = </w:t>
+      </w:r>
+      <w:r>
+        <w:rPr>
+          <w:rFonts w:ascii="Courier New" w:hAnsi="Courier New" w:cs="Courier New"/>
+          <w:bCs/>
+          <w:i/>
+          <w:sz w:val="18"/>
+          <w:szCs w:val="18"/>
+        </w:rPr>
+        <w:t>"group2"), categ.class.order= list(</w:t>
+      </w:r>
+      <w:r>
+        <w:rPr>
+          <w:rFonts w:ascii="Courier New" w:hAnsi="Courier New" w:cs="Courier New"/>
+          <w:bCs/>
+          <w:i/>
+          <w:sz w:val="18"/>
+          <w:szCs w:val="18"/>
+        </w:rPr>
+        <w:t xml:space="preserve">L1 = </w:t>
+      </w:r>
+      <w:r>
+        <w:rPr>
+          <w:rFonts w:ascii="Courier New" w:hAnsi="Courier New" w:cs="Courier New"/>
+          <w:bCs/>
+          <w:i/>
+          <w:sz w:val="18"/>
+          <w:szCs w:val="18"/>
+        </w:rPr>
+        <w:t xml:space="preserve">c("A2", "A1"), </w:t>
+      </w:r>
+      <w:r>
+        <w:rPr>
+          <w:rFonts w:ascii="Courier New" w:hAnsi="Courier New" w:cs="Courier New"/>
+          <w:bCs/>
+          <w:i/>
+          <w:sz w:val="18"/>
+          <w:szCs w:val="18"/>
+        </w:rPr>
+        <w:t xml:space="preserve">L2 = </w:t>
+      </w:r>
+      <w:r>
+        <w:rPr>
+          <w:rFonts w:ascii="Courier New" w:hAnsi="Courier New" w:cs="Courier New"/>
+          <w:bCs/>
+          <w:i/>
+          <w:sz w:val="18"/>
+          <w:szCs w:val="18"/>
+        </w:rPr>
+        <w:t>c("G</w:t>
+      </w:r>
+      <w:r>
+        <w:rPr>
+          <w:rFonts w:ascii="Courier New" w:hAnsi="Courier New" w:cs="Courier New"/>
+          <w:bCs/>
+          <w:i/>
+          <w:sz w:val="18"/>
+          <w:szCs w:val="18"/>
+        </w:rPr>
+        <w:t>1</w:t>
+      </w:r>
+      <w:r>
+        <w:rPr>
+          <w:rFonts w:ascii="Courier New" w:hAnsi="Courier New" w:cs="Courier New"/>
+          <w:bCs/>
+          <w:i/>
+          <w:sz w:val="18"/>
+          <w:szCs w:val="18"/>
+        </w:rPr>
+        <w:t>", "G</w:t>
+      </w:r>
+      <w:r>
+        <w:rPr>
+          <w:rFonts w:ascii="Courier New" w:hAnsi="Courier New" w:cs="Courier New"/>
+          <w:bCs/>
+          <w:i/>
+          <w:sz w:val="18"/>
+          <w:szCs w:val="18"/>
+        </w:rPr>
+        <w:t>2</w:t>
+      </w:r>
+      <w:r>
+        <w:rPr>
+          <w:rFonts w:ascii="Courier New" w:hAnsi="Courier New" w:cs="Courier New"/>
+          <w:bCs/>
+          <w:i/>
+          <w:sz w:val="18"/>
+          <w:szCs w:val="18"/>
+        </w:rPr>
+        <w:t>")), color = list(</w:t>
+      </w:r>
+      <w:r>
+        <w:rPr>
+          <w:rFonts w:ascii="Courier New" w:hAnsi="Courier New" w:cs="Courier New"/>
+          <w:bCs/>
+          <w:i/>
+          <w:sz w:val="18"/>
+          <w:szCs w:val="18"/>
+        </w:rPr>
+        <w:t>L1 = c("blue", "red")</w:t>
+      </w:r>
+      <w:r>
+        <w:rPr>
+          <w:rFonts w:ascii="Courier New" w:hAnsi="Courier New" w:cs="Courier New"/>
+          <w:bCs/>
+          <w:i/>
+          <w:sz w:val="18"/>
+          <w:szCs w:val="18"/>
+        </w:rPr>
+        <w:t xml:space="preserve">, </w:t>
+      </w:r>
+      <w:r>
+        <w:rPr>
+          <w:rFonts w:ascii="Courier New" w:hAnsi="Courier New" w:cs="Courier New"/>
+          <w:bCs/>
+          <w:i/>
+          <w:sz w:val="18"/>
+          <w:szCs w:val="18"/>
+        </w:rPr>
+        <w:t xml:space="preserve">L2 = </w:t>
+      </w:r>
+      <w:r>
+        <w:rPr>
+          <w:rFonts w:ascii="Courier New" w:hAnsi="Courier New" w:cs="Courier New"/>
+          <w:bCs/>
+          <w:i/>
+          <w:sz w:val="18"/>
+          <w:szCs w:val="18"/>
+        </w:rPr>
+        <w:t>c(5,5,5,5,5,6,6,6,6,6)))</w:t>
+      </w:r>
+    </w:p>
+    <w:p>
+      <w:pPr>
+        <w:ind w:left="1701" w:hanging="567"/>
+        <w:jc w:val="left"/>
+        <w:rPr>
+          <w:rFonts w:ascii="Courier New" w:hAnsi="Courier New" w:cs="Courier New"/>
+          <w:bCs/>
+          <w:i/>
+          <w:sz w:val="18"/>
+          <w:szCs w:val="18"/>
+          <w:u w:val="single"/>
+        </w:rPr>
+      </w:pPr>
+    </w:p>
+    <w:p>
+      <w:pPr>
+        <w:ind w:left="1701" w:hanging="567"/>
+        <w:jc w:val="left"/>
+        <w:rPr>
+          <w:rFonts w:ascii="Courier New" w:hAnsi="Courier New" w:cs="Courier New"/>
+          <w:bCs/>
+          <w:i/>
+          <w:sz w:val="18"/>
+          <w:szCs w:val="18"/>
+          <w:u w:val="single"/>
+        </w:rPr>
+      </w:pPr>
+      <w:r>
+        <w:rPr>
+          <w:rFonts w:ascii="Courier New" w:hAnsi="Courier New" w:cs="Courier New"/>
+          <w:bCs/>
+          <w:i/>
+          <w:sz w:val="18"/>
+          <w:szCs w:val="18"/>
+          <w:u w:val="single"/>
+        </w:rPr>
+        <w:t>#</w:t>
+      </w:r>
+      <w:r>
+        <w:rPr>
+          <w:rFonts w:ascii="Courier New" w:hAnsi="Courier New" w:cs="Courier New"/>
+          <w:bCs/>
+          <w:i/>
+          <w:sz w:val="18"/>
+          <w:szCs w:val="18"/>
+          <w:u w:val="single"/>
+        </w:rPr>
+        <w:t>##</w:t>
+      </w:r>
+      <w:r>
+        <w:rPr>
+          <w:rFonts w:ascii="Courier New" w:hAnsi="Courier New" w:cs="Courier New"/>
+          <w:bCs/>
+          <w:i/>
+          <w:sz w:val="18"/>
+          <w:szCs w:val="18"/>
+          <w:u w:val="single"/>
+        </w:rPr>
         <w:t xml:space="preserve"> legend name</w:t>
       </w:r>
     </w:p>
@@ -3858,7 +4283,18 @@
           <w:sz w:val="18"/>
           <w:szCs w:val="18"/>
         </w:rPr>
-        <w:t xml:space="preserve">(data1 = list(L1 = obs1, L2 = obs2, L3 = obs3, L4 = obs4, L5 = obs5), x = list(L1 = "km", L2 = "km", L3 = NULL, L4 = "km", L5 = "km"), y = list(L1 = "time", L2 = "time", L3 = "time", L4 = NULL, L5 = "time"), categ = list(L1 = "group1", L2 = "group2", L3 = "group3", L4 = "group4", L5 = "group5"), geom = list(L1 = "geom_point", L2 = "geom_point", L3 = "geom_hline", L4 = "geom_vline", L5 = "geom_line"), alpha = list(L1 = 0.5, L2 = 0.5, L3 = 0.5, L4 = 0.5, L5 = 0.5), </w:t>
+        <w:t xml:space="preserve">(data1 = list(L1 = obs1, L2 = obs2, L3 = obs3, L4 = obs4, L5 = obs5), x = list(L1 = "km", L2 = "km", L3 = NULL, L4 = "km", L5 = "km"), y = list(L1 = "time", L2 = "time", L3 = "time", L4 = NULL, L5 = "time"), categ = list(L1 = "group1", L2 = "group2", L3 = "group3", L4 = "group4", L5 = "group5"), geom = list(L1 = "geom_point", L2 = </w:t>
+      </w:r>
+      <w:r>
+        <w:rPr>
+          <w:rFonts w:ascii="Courier New" w:hAnsi="Courier New" w:cs="Courier New"/>
+          <w:bCs/>
+          <w:i/>
+          <w:sz w:val="18"/>
+          <w:szCs w:val="18"/>
+        </w:rPr>
+        <w:lastRenderedPageBreak/>
+        <w:t xml:space="preserve">"geom_point", L3 = "geom_hline", L4 = "geom_vline", L5 = "geom_line"), alpha = list(L1 = 0.5, L2 = 0.5, L3 = 0.5, L4 = 0.5, L5 = 0.5), </w:t>
       </w:r>
       <w:r>
         <w:rPr>
@@ -4020,18 +4456,7 @@
           <w:sz w:val="18"/>
           <w:szCs w:val="18"/>
         </w:rPr>
-        <w:t xml:space="preserve">(1) ; obs1 &lt;- data.frame(km = rnorm(1000, 22, 3), time = rnorm(1000, 22, 3), group1 = rep(c("A1", "A2"), each = 500)) ; obs2 &lt;-data.frame(km </w:t>
-      </w:r>
-      <w:r>
-        <w:rPr>
-          <w:rFonts w:ascii="Courier New" w:hAnsi="Courier New" w:cs="Courier New"/>
-          <w:bCs/>
-          <w:i/>
-          <w:sz w:val="18"/>
-          <w:szCs w:val="18"/>
-        </w:rPr>
-        <w:lastRenderedPageBreak/>
-        <w:t>= rnorm(1000, 30, 3), time = rnorm(1000, 30, 3), group2 = rep(c("G1", "G2"), each = 500)) ; set.seed(NULL)</w:t>
+        <w:t>(1) ; obs1 &lt;- data.frame(km = rnorm(1000, 22, 3), time = rnorm(1000, 22, 3), group1 = rep(c("A1", "A2"), each = 500)) ; obs2 &lt;-data.frame(km = rnorm(1000, 30, 3), time = rnorm(1000, 30, 3), group2 = rep(c("G1", "G2"), each = 500)) ; set.seed(NULL)</w:t>
       </w:r>
     </w:p>
     <w:p>
@@ -6109,512 +6534,6 @@
           <w:u w:val="single"/>
         </w:rPr>
         <w:t xml:space="preserve"> tick number. Example (4) using a log10 scale: the reverse x-axis correctly deal with log10 scale</w:t>
-      </w:r>
-    </w:p>
-    <w:p>
-      <w:pPr>
-        <w:ind w:left="1701" w:hanging="567"/>
-        <w:jc w:val="left"/>
-        <w:rPr>
-          <w:rFonts w:ascii="Courier New" w:hAnsi="Courier New" w:cs="Courier New"/>
-          <w:bCs/>
-          <w:i/>
-          <w:sz w:val="18"/>
-          <w:szCs w:val="18"/>
-        </w:rPr>
-      </w:pPr>
-      <w:r>
-        <w:rPr>
-          <w:rFonts w:ascii="Courier New" w:hAnsi="Courier New" w:cs="Courier New"/>
-          <w:bCs/>
-          <w:i/>
-          <w:sz w:val="18"/>
-          <w:szCs w:val="18"/>
-        </w:rPr>
-        <w:t>obs1</w:t>
-      </w:r>
-      <w:r>
-        <w:rPr>
-          <w:rFonts w:ascii="Courier New" w:hAnsi="Courier New" w:cs="Courier New"/>
-          <w:bCs/>
-          <w:i/>
-          <w:sz w:val="18"/>
-          <w:szCs w:val="18"/>
-        </w:rPr>
-        <w:t xml:space="preserve"> &lt;- data.frame(km = </w:t>
-      </w:r>
-      <w:r>
-        <w:rPr>
-          <w:rFonts w:ascii="Courier New" w:hAnsi="Courier New" w:cs="Courier New"/>
-          <w:bCs/>
-          <w:i/>
-          <w:sz w:val="18"/>
-          <w:szCs w:val="18"/>
-        </w:rPr>
-        <w:t>(1:20)*100</w:t>
-      </w:r>
-      <w:r>
-        <w:rPr>
-          <w:rFonts w:ascii="Courier New" w:hAnsi="Courier New" w:cs="Courier New"/>
-          <w:bCs/>
-          <w:i/>
-          <w:sz w:val="18"/>
-          <w:szCs w:val="18"/>
-        </w:rPr>
-        <w:t>, time = (</w:t>
-      </w:r>
-      <w:r>
-        <w:rPr>
-          <w:rFonts w:ascii="Courier New" w:hAnsi="Courier New" w:cs="Courier New"/>
-          <w:bCs/>
-          <w:i/>
-          <w:sz w:val="18"/>
-          <w:szCs w:val="18"/>
-        </w:rPr>
-        <w:t>1:20</w:t>
-      </w:r>
-      <w:r>
-        <w:rPr>
-          <w:rFonts w:ascii="Courier New" w:hAnsi="Courier New" w:cs="Courier New"/>
-          <w:bCs/>
-          <w:i/>
-          <w:sz w:val="18"/>
-          <w:szCs w:val="18"/>
-        </w:rPr>
-        <w:t>)^2</w:t>
-      </w:r>
-      <w:r>
-        <w:rPr>
-          <w:rFonts w:ascii="Courier New" w:hAnsi="Courier New" w:cs="Courier New"/>
-          <w:bCs/>
-          <w:i/>
-          <w:sz w:val="18"/>
-          <w:szCs w:val="18"/>
-        </w:rPr>
-        <w:t>*100</w:t>
-      </w:r>
-      <w:r>
-        <w:rPr>
-          <w:rFonts w:ascii="Courier New" w:hAnsi="Courier New" w:cs="Courier New"/>
-          <w:bCs/>
-          <w:i/>
-          <w:sz w:val="18"/>
-          <w:szCs w:val="18"/>
-        </w:rPr>
-        <w:t>, group = c(</w:t>
-      </w:r>
-      <w:r>
-        <w:rPr>
-          <w:rFonts w:ascii="Courier New" w:hAnsi="Courier New" w:cs="Courier New"/>
-          <w:bCs/>
-          <w:i/>
-          <w:sz w:val="18"/>
-          <w:szCs w:val="18"/>
-        </w:rPr>
-        <w:t>rep(</w:t>
-      </w:r>
-      <w:r>
-        <w:rPr>
-          <w:rFonts w:ascii="Courier New" w:hAnsi="Courier New" w:cs="Courier New"/>
-          <w:bCs/>
-          <w:i/>
-          <w:sz w:val="18"/>
-          <w:szCs w:val="18"/>
-        </w:rPr>
-        <w:t xml:space="preserve">"A", </w:t>
-      </w:r>
-      <w:r>
-        <w:rPr>
-          <w:rFonts w:ascii="Courier New" w:hAnsi="Courier New" w:cs="Courier New"/>
-          <w:bCs/>
-          <w:i/>
-          <w:sz w:val="18"/>
-          <w:szCs w:val="18"/>
-        </w:rPr>
-        <w:t>10)</w:t>
-      </w:r>
-      <w:r>
-        <w:rPr>
-          <w:rFonts w:ascii="Courier New" w:hAnsi="Courier New" w:cs="Courier New"/>
-          <w:bCs/>
-          <w:i/>
-          <w:sz w:val="18"/>
-          <w:szCs w:val="18"/>
-        </w:rPr>
-        <w:t>,</w:t>
-      </w:r>
-      <w:r>
-        <w:rPr>
-          <w:rFonts w:ascii="Courier New" w:hAnsi="Courier New" w:cs="Courier New"/>
-          <w:bCs/>
-          <w:i/>
-          <w:sz w:val="18"/>
-          <w:szCs w:val="18"/>
-        </w:rPr>
-        <w:t xml:space="preserve"> </w:t>
-      </w:r>
-      <w:r>
-        <w:rPr>
-          <w:rFonts w:ascii="Courier New" w:hAnsi="Courier New" w:cs="Courier New"/>
-          <w:bCs/>
-          <w:i/>
-          <w:sz w:val="18"/>
-          <w:szCs w:val="18"/>
-        </w:rPr>
-        <w:t>rep(</w:t>
-      </w:r>
-      <w:r>
-        <w:rPr>
-          <w:rFonts w:ascii="Courier New" w:hAnsi="Courier New" w:cs="Courier New"/>
-          <w:bCs/>
-          <w:i/>
-          <w:sz w:val="18"/>
-          <w:szCs w:val="18"/>
-        </w:rPr>
-        <w:t xml:space="preserve">"B", </w:t>
-      </w:r>
-      <w:r>
-        <w:rPr>
-          <w:rFonts w:ascii="Courier New" w:hAnsi="Courier New" w:cs="Courier New"/>
-          <w:bCs/>
-          <w:i/>
-          <w:sz w:val="18"/>
-          <w:szCs w:val="18"/>
-        </w:rPr>
-        <w:t>10</w:t>
-      </w:r>
-      <w:r>
-        <w:rPr>
-          <w:rFonts w:ascii="Courier New" w:hAnsi="Courier New" w:cs="Courier New"/>
-          <w:bCs/>
-          <w:i/>
-          <w:sz w:val="18"/>
-          <w:szCs w:val="18"/>
-        </w:rPr>
-        <w:t>))</w:t>
-      </w:r>
-      <w:r>
-        <w:rPr>
-          <w:rFonts w:ascii="Courier New" w:hAnsi="Courier New" w:cs="Courier New"/>
-          <w:bCs/>
-          <w:i/>
-          <w:sz w:val="18"/>
-          <w:szCs w:val="18"/>
-        </w:rPr>
-        <w:t>)</w:t>
-      </w:r>
-      <w:r>
-        <w:rPr>
-          <w:rFonts w:ascii="Courier New" w:hAnsi="Courier New" w:cs="Courier New"/>
-          <w:bCs/>
-          <w:i/>
-          <w:sz w:val="18"/>
-          <w:szCs w:val="18"/>
-        </w:rPr>
-        <w:t xml:space="preserve"> ; obs1</w:t>
-      </w:r>
-    </w:p>
-    <w:p>
-      <w:pPr>
-        <w:ind w:left="1701" w:hanging="567"/>
-        <w:jc w:val="left"/>
-        <w:rPr>
-          <w:rFonts w:ascii="Courier New" w:hAnsi="Courier New" w:cs="Courier New"/>
-          <w:bCs/>
-          <w:i/>
-          <w:sz w:val="18"/>
-          <w:szCs w:val="18"/>
-        </w:rPr>
-      </w:pPr>
-      <w:r>
-        <w:rPr>
-          <w:rFonts w:ascii="Courier New" w:hAnsi="Courier New" w:cs="Courier New"/>
-          <w:bCs/>
-          <w:i/>
-          <w:sz w:val="18"/>
-          <w:szCs w:val="18"/>
-        </w:rPr>
-        <w:t>fun_gg_scatter</w:t>
-      </w:r>
-      <w:r>
-        <w:rPr>
-          <w:rFonts w:ascii="Courier New" w:hAnsi="Courier New" w:cs="Courier New"/>
-          <w:bCs/>
-          <w:i/>
-          <w:sz w:val="18"/>
-          <w:szCs w:val="18"/>
-        </w:rPr>
-        <w:t xml:space="preserve">(data1 = obs1, x = "km", y = "time", </w:t>
-      </w:r>
-      <w:r>
-        <w:rPr>
-          <w:rFonts w:ascii="Courier New" w:hAnsi="Courier New" w:cs="Courier New"/>
-          <w:bCs/>
-          <w:i/>
-          <w:sz w:val="18"/>
-          <w:szCs w:val="18"/>
-        </w:rPr>
-        <w:t>x.log</w:t>
-      </w:r>
-      <w:r>
-        <w:rPr>
-          <w:rFonts w:ascii="Courier New" w:hAnsi="Courier New" w:cs="Courier New"/>
-          <w:bCs/>
-          <w:i/>
-          <w:sz w:val="18"/>
-          <w:szCs w:val="18"/>
-        </w:rPr>
-        <w:t xml:space="preserve"> = "log10", </w:t>
-      </w:r>
-      <w:r>
-        <w:rPr>
-          <w:rFonts w:ascii="Courier New" w:hAnsi="Courier New" w:cs="Courier New"/>
-          <w:bCs/>
-          <w:i/>
-          <w:sz w:val="18"/>
-          <w:szCs w:val="18"/>
-        </w:rPr>
-        <w:t>x.lim</w:t>
-      </w:r>
-      <w:r>
-        <w:rPr>
-          <w:rFonts w:ascii="Courier New" w:hAnsi="Courier New" w:cs="Courier New"/>
-          <w:bCs/>
-          <w:i/>
-          <w:sz w:val="18"/>
-          <w:szCs w:val="18"/>
-        </w:rPr>
-        <w:t xml:space="preserve"> = c(7</w:t>
-      </w:r>
-      <w:r>
-        <w:rPr>
-          <w:rFonts w:ascii="Courier New" w:hAnsi="Courier New" w:cs="Courier New"/>
-          <w:bCs/>
-          <w:i/>
-          <w:sz w:val="18"/>
-          <w:szCs w:val="18"/>
-        </w:rPr>
-        <w:t>000</w:t>
-      </w:r>
-      <w:r>
-        <w:rPr>
-          <w:rFonts w:ascii="Courier New" w:hAnsi="Courier New" w:cs="Courier New"/>
-          <w:bCs/>
-          <w:i/>
-          <w:sz w:val="18"/>
-          <w:szCs w:val="18"/>
-        </w:rPr>
-        <w:t>, 2</w:t>
-      </w:r>
-      <w:r>
-        <w:rPr>
-          <w:rFonts w:ascii="Courier New" w:hAnsi="Courier New" w:cs="Courier New"/>
-          <w:bCs/>
-          <w:i/>
-          <w:sz w:val="18"/>
-          <w:szCs w:val="18"/>
-        </w:rPr>
-        <w:t>0</w:t>
-      </w:r>
-      <w:r>
-        <w:rPr>
-          <w:rFonts w:ascii="Courier New" w:hAnsi="Courier New" w:cs="Courier New"/>
-          <w:bCs/>
-          <w:i/>
-          <w:sz w:val="18"/>
-          <w:szCs w:val="18"/>
-        </w:rPr>
-        <w:t>))</w:t>
-      </w:r>
-    </w:p>
-    <w:p>
-      <w:pPr>
-        <w:ind w:left="1701" w:hanging="567"/>
-        <w:jc w:val="left"/>
-        <w:rPr>
-          <w:rFonts w:ascii="Courier New" w:hAnsi="Courier New" w:cs="Courier New"/>
-          <w:bCs/>
-          <w:i/>
-          <w:sz w:val="18"/>
-          <w:szCs w:val="18"/>
-          <w:u w:val="single"/>
-        </w:rPr>
-      </w:pPr>
-      <w:r>
-        <w:rPr>
-          <w:rFonts w:ascii="Courier New" w:hAnsi="Courier New" w:cs="Courier New"/>
-          <w:bCs/>
-          <w:i/>
-          <w:sz w:val="18"/>
-          <w:szCs w:val="18"/>
-          <w:u w:val="single"/>
-        </w:rPr>
-        <w:t>#</w:t>
-      </w:r>
-      <w:r>
-        <w:rPr>
-          <w:rFonts w:ascii="Courier New" w:hAnsi="Courier New" w:cs="Courier New"/>
-          <w:bCs/>
-          <w:i/>
-          <w:sz w:val="18"/>
-          <w:szCs w:val="18"/>
-          <w:u w:val="single"/>
-        </w:rPr>
-        <w:t>##</w:t>
-      </w:r>
-      <w:r>
-        <w:rPr>
-          <w:rFonts w:ascii="Courier New" w:hAnsi="Courier New" w:cs="Courier New"/>
-          <w:bCs/>
-          <w:i/>
-          <w:sz w:val="18"/>
-          <w:szCs w:val="18"/>
-          <w:u w:val="single"/>
-        </w:rPr>
-        <w:t xml:space="preserve"> secondary tick number. Example (1)</w:t>
-      </w:r>
-    </w:p>
-    <w:p>
-      <w:pPr>
-        <w:ind w:left="1701" w:hanging="567"/>
-        <w:jc w:val="left"/>
-        <w:rPr>
-          <w:rFonts w:ascii="Courier New" w:hAnsi="Courier New" w:cs="Courier New"/>
-          <w:bCs/>
-          <w:i/>
-          <w:sz w:val="18"/>
-          <w:szCs w:val="18"/>
-        </w:rPr>
-      </w:pPr>
-      <w:r>
-        <w:rPr>
-          <w:rFonts w:ascii="Courier New" w:hAnsi="Courier New" w:cs="Courier New"/>
-          <w:bCs/>
-          <w:i/>
-          <w:sz w:val="18"/>
-          <w:szCs w:val="18"/>
-        </w:rPr>
-        <w:t>obs1</w:t>
-      </w:r>
-      <w:r>
-        <w:rPr>
-          <w:rFonts w:ascii="Courier New" w:hAnsi="Courier New" w:cs="Courier New"/>
-          <w:bCs/>
-          <w:i/>
-          <w:sz w:val="18"/>
-          <w:szCs w:val="18"/>
-        </w:rPr>
-        <w:t xml:space="preserve"> &lt;- data.frame(km = 2:7, time = (2:7)^2, group = c("A", "A", "A",</w:t>
-      </w:r>
-      <w:r>
-        <w:rPr>
-          <w:rFonts w:ascii="Courier New" w:hAnsi="Courier New" w:cs="Courier New"/>
-          <w:bCs/>
-          <w:i/>
-          <w:sz w:val="18"/>
-          <w:szCs w:val="18"/>
-        </w:rPr>
-        <w:t xml:space="preserve"> "B", "B", "B")) ; obs1</w:t>
-      </w:r>
-    </w:p>
-    <w:p>
-      <w:pPr>
-        <w:ind w:left="1701" w:hanging="567"/>
-        <w:jc w:val="left"/>
-        <w:rPr>
-          <w:rFonts w:ascii="Courier New" w:hAnsi="Courier New" w:cs="Courier New"/>
-          <w:bCs/>
-          <w:i/>
-          <w:sz w:val="18"/>
-          <w:szCs w:val="18"/>
-        </w:rPr>
-      </w:pPr>
-      <w:r>
-        <w:rPr>
-          <w:rFonts w:ascii="Courier New" w:hAnsi="Courier New" w:cs="Courier New"/>
-          <w:bCs/>
-          <w:i/>
-          <w:sz w:val="18"/>
-          <w:szCs w:val="18"/>
-        </w:rPr>
-        <w:t>fun_gg_scatter</w:t>
-      </w:r>
-      <w:r>
-        <w:rPr>
-          <w:rFonts w:ascii="Courier New" w:hAnsi="Courier New" w:cs="Courier New"/>
-          <w:bCs/>
-          <w:i/>
-          <w:sz w:val="18"/>
-          <w:szCs w:val="18"/>
-        </w:rPr>
-        <w:t>(data1 = obs1, x = "km", y = "time", x.</w:t>
-      </w:r>
-      <w:r>
-        <w:rPr>
-          <w:rFonts w:ascii="Courier New" w:hAnsi="Courier New" w:cs="Courier New"/>
-          <w:bCs/>
-          <w:i/>
-          <w:sz w:val="18"/>
-          <w:szCs w:val="18"/>
-        </w:rPr>
-        <w:t>second.tick</w:t>
-      </w:r>
-      <w:r>
-        <w:rPr>
-          <w:rFonts w:ascii="Courier New" w:hAnsi="Courier New" w:cs="Courier New"/>
-          <w:bCs/>
-          <w:i/>
-          <w:sz w:val="18"/>
-          <w:szCs w:val="18"/>
-        </w:rPr>
-        <w:t>.nb = 4)</w:t>
-      </w:r>
-    </w:p>
-    <w:p>
-      <w:pPr>
-        <w:ind w:left="1701" w:hanging="567"/>
-        <w:jc w:val="left"/>
-        <w:rPr>
-          <w:rFonts w:ascii="Courier New" w:hAnsi="Courier New" w:cs="Courier New"/>
-          <w:bCs/>
-          <w:i/>
-          <w:sz w:val="18"/>
-          <w:szCs w:val="18"/>
-          <w:u w:val="single"/>
-        </w:rPr>
-      </w:pPr>
-      <w:r>
-        <w:rPr>
-          <w:rFonts w:ascii="Courier New" w:hAnsi="Courier New" w:cs="Courier New"/>
-          <w:bCs/>
-          <w:i/>
-          <w:sz w:val="18"/>
-          <w:szCs w:val="18"/>
-          <w:u w:val="single"/>
-        </w:rPr>
-        <w:t>#</w:t>
-      </w:r>
-      <w:r>
-        <w:rPr>
-          <w:rFonts w:ascii="Courier New" w:hAnsi="Courier New" w:cs="Courier New"/>
-          <w:bCs/>
-          <w:i/>
-          <w:sz w:val="18"/>
-          <w:szCs w:val="18"/>
-          <w:u w:val="single"/>
-        </w:rPr>
-        <w:t>##</w:t>
-      </w:r>
-      <w:r>
-        <w:rPr>
-          <w:rFonts w:ascii="Courier New" w:hAnsi="Courier New" w:cs="Courier New"/>
-          <w:bCs/>
-          <w:i/>
-          <w:sz w:val="18"/>
-          <w:szCs w:val="18"/>
-          <w:u w:val="single"/>
-        </w:rPr>
-        <w:t xml:space="preserve"> secondary ticks. Example (2) not for log2 and log10 scales (see below warning message with the return argument)</w:t>
       </w:r>
     </w:p>
     <w:p>
@@ -6871,6 +6790,512 @@
           <w:sz w:val="18"/>
           <w:szCs w:val="18"/>
         </w:rPr>
+        <w:t xml:space="preserve"> = "log10", </w:t>
+      </w:r>
+      <w:r>
+        <w:rPr>
+          <w:rFonts w:ascii="Courier New" w:hAnsi="Courier New" w:cs="Courier New"/>
+          <w:bCs/>
+          <w:i/>
+          <w:sz w:val="18"/>
+          <w:szCs w:val="18"/>
+        </w:rPr>
+        <w:t>x.lim</w:t>
+      </w:r>
+      <w:r>
+        <w:rPr>
+          <w:rFonts w:ascii="Courier New" w:hAnsi="Courier New" w:cs="Courier New"/>
+          <w:bCs/>
+          <w:i/>
+          <w:sz w:val="18"/>
+          <w:szCs w:val="18"/>
+        </w:rPr>
+        <w:t xml:space="preserve"> = c(7</w:t>
+      </w:r>
+      <w:r>
+        <w:rPr>
+          <w:rFonts w:ascii="Courier New" w:hAnsi="Courier New" w:cs="Courier New"/>
+          <w:bCs/>
+          <w:i/>
+          <w:sz w:val="18"/>
+          <w:szCs w:val="18"/>
+        </w:rPr>
+        <w:t>000</w:t>
+      </w:r>
+      <w:r>
+        <w:rPr>
+          <w:rFonts w:ascii="Courier New" w:hAnsi="Courier New" w:cs="Courier New"/>
+          <w:bCs/>
+          <w:i/>
+          <w:sz w:val="18"/>
+          <w:szCs w:val="18"/>
+        </w:rPr>
+        <w:t>, 2</w:t>
+      </w:r>
+      <w:r>
+        <w:rPr>
+          <w:rFonts w:ascii="Courier New" w:hAnsi="Courier New" w:cs="Courier New"/>
+          <w:bCs/>
+          <w:i/>
+          <w:sz w:val="18"/>
+          <w:szCs w:val="18"/>
+        </w:rPr>
+        <w:t>0</w:t>
+      </w:r>
+      <w:r>
+        <w:rPr>
+          <w:rFonts w:ascii="Courier New" w:hAnsi="Courier New" w:cs="Courier New"/>
+          <w:bCs/>
+          <w:i/>
+          <w:sz w:val="18"/>
+          <w:szCs w:val="18"/>
+        </w:rPr>
+        <w:t>))</w:t>
+      </w:r>
+    </w:p>
+    <w:p>
+      <w:pPr>
+        <w:ind w:left="1701" w:hanging="567"/>
+        <w:jc w:val="left"/>
+        <w:rPr>
+          <w:rFonts w:ascii="Courier New" w:hAnsi="Courier New" w:cs="Courier New"/>
+          <w:bCs/>
+          <w:i/>
+          <w:sz w:val="18"/>
+          <w:szCs w:val="18"/>
+          <w:u w:val="single"/>
+        </w:rPr>
+      </w:pPr>
+      <w:r>
+        <w:rPr>
+          <w:rFonts w:ascii="Courier New" w:hAnsi="Courier New" w:cs="Courier New"/>
+          <w:bCs/>
+          <w:i/>
+          <w:sz w:val="18"/>
+          <w:szCs w:val="18"/>
+          <w:u w:val="single"/>
+        </w:rPr>
+        <w:t>#</w:t>
+      </w:r>
+      <w:r>
+        <w:rPr>
+          <w:rFonts w:ascii="Courier New" w:hAnsi="Courier New" w:cs="Courier New"/>
+          <w:bCs/>
+          <w:i/>
+          <w:sz w:val="18"/>
+          <w:szCs w:val="18"/>
+          <w:u w:val="single"/>
+        </w:rPr>
+        <w:t>##</w:t>
+      </w:r>
+      <w:r>
+        <w:rPr>
+          <w:rFonts w:ascii="Courier New" w:hAnsi="Courier New" w:cs="Courier New"/>
+          <w:bCs/>
+          <w:i/>
+          <w:sz w:val="18"/>
+          <w:szCs w:val="18"/>
+          <w:u w:val="single"/>
+        </w:rPr>
+        <w:t xml:space="preserve"> secondary tick number. Example (1)</w:t>
+      </w:r>
+    </w:p>
+    <w:p>
+      <w:pPr>
+        <w:ind w:left="1701" w:hanging="567"/>
+        <w:jc w:val="left"/>
+        <w:rPr>
+          <w:rFonts w:ascii="Courier New" w:hAnsi="Courier New" w:cs="Courier New"/>
+          <w:bCs/>
+          <w:i/>
+          <w:sz w:val="18"/>
+          <w:szCs w:val="18"/>
+        </w:rPr>
+      </w:pPr>
+      <w:r>
+        <w:rPr>
+          <w:rFonts w:ascii="Courier New" w:hAnsi="Courier New" w:cs="Courier New"/>
+          <w:bCs/>
+          <w:i/>
+          <w:sz w:val="18"/>
+          <w:szCs w:val="18"/>
+        </w:rPr>
+        <w:t>obs1</w:t>
+      </w:r>
+      <w:r>
+        <w:rPr>
+          <w:rFonts w:ascii="Courier New" w:hAnsi="Courier New" w:cs="Courier New"/>
+          <w:bCs/>
+          <w:i/>
+          <w:sz w:val="18"/>
+          <w:szCs w:val="18"/>
+        </w:rPr>
+        <w:t xml:space="preserve"> &lt;- data.frame(km = 2:7, time = (2:7)^2, group = c("A", "A", "A",</w:t>
+      </w:r>
+      <w:r>
+        <w:rPr>
+          <w:rFonts w:ascii="Courier New" w:hAnsi="Courier New" w:cs="Courier New"/>
+          <w:bCs/>
+          <w:i/>
+          <w:sz w:val="18"/>
+          <w:szCs w:val="18"/>
+        </w:rPr>
+        <w:t xml:space="preserve"> "B", "B", "B")) ; obs1</w:t>
+      </w:r>
+    </w:p>
+    <w:p>
+      <w:pPr>
+        <w:ind w:left="1701" w:hanging="567"/>
+        <w:jc w:val="left"/>
+        <w:rPr>
+          <w:rFonts w:ascii="Courier New" w:hAnsi="Courier New" w:cs="Courier New"/>
+          <w:bCs/>
+          <w:i/>
+          <w:sz w:val="18"/>
+          <w:szCs w:val="18"/>
+        </w:rPr>
+      </w:pPr>
+      <w:r>
+        <w:rPr>
+          <w:rFonts w:ascii="Courier New" w:hAnsi="Courier New" w:cs="Courier New"/>
+          <w:bCs/>
+          <w:i/>
+          <w:sz w:val="18"/>
+          <w:szCs w:val="18"/>
+        </w:rPr>
+        <w:t>fun_gg_scatter</w:t>
+      </w:r>
+      <w:r>
+        <w:rPr>
+          <w:rFonts w:ascii="Courier New" w:hAnsi="Courier New" w:cs="Courier New"/>
+          <w:bCs/>
+          <w:i/>
+          <w:sz w:val="18"/>
+          <w:szCs w:val="18"/>
+        </w:rPr>
+        <w:t>(data1 = obs1, x = "km", y = "time", x.</w:t>
+      </w:r>
+      <w:r>
+        <w:rPr>
+          <w:rFonts w:ascii="Courier New" w:hAnsi="Courier New" w:cs="Courier New"/>
+          <w:bCs/>
+          <w:i/>
+          <w:sz w:val="18"/>
+          <w:szCs w:val="18"/>
+        </w:rPr>
+        <w:t>second.tick</w:t>
+      </w:r>
+      <w:r>
+        <w:rPr>
+          <w:rFonts w:ascii="Courier New" w:hAnsi="Courier New" w:cs="Courier New"/>
+          <w:bCs/>
+          <w:i/>
+          <w:sz w:val="18"/>
+          <w:szCs w:val="18"/>
+        </w:rPr>
+        <w:t>.nb = 4)</w:t>
+      </w:r>
+    </w:p>
+    <w:p>
+      <w:pPr>
+        <w:ind w:left="1701" w:hanging="567"/>
+        <w:jc w:val="left"/>
+        <w:rPr>
+          <w:rFonts w:ascii="Courier New" w:hAnsi="Courier New" w:cs="Courier New"/>
+          <w:bCs/>
+          <w:i/>
+          <w:sz w:val="18"/>
+          <w:szCs w:val="18"/>
+          <w:u w:val="single"/>
+        </w:rPr>
+      </w:pPr>
+      <w:r>
+        <w:rPr>
+          <w:rFonts w:ascii="Courier New" w:hAnsi="Courier New" w:cs="Courier New"/>
+          <w:bCs/>
+          <w:i/>
+          <w:sz w:val="18"/>
+          <w:szCs w:val="18"/>
+          <w:u w:val="single"/>
+        </w:rPr>
+        <w:t>#</w:t>
+      </w:r>
+      <w:r>
+        <w:rPr>
+          <w:rFonts w:ascii="Courier New" w:hAnsi="Courier New" w:cs="Courier New"/>
+          <w:bCs/>
+          <w:i/>
+          <w:sz w:val="18"/>
+          <w:szCs w:val="18"/>
+          <w:u w:val="single"/>
+        </w:rPr>
+        <w:t>##</w:t>
+      </w:r>
+      <w:r>
+        <w:rPr>
+          <w:rFonts w:ascii="Courier New" w:hAnsi="Courier New" w:cs="Courier New"/>
+          <w:bCs/>
+          <w:i/>
+          <w:sz w:val="18"/>
+          <w:szCs w:val="18"/>
+          <w:u w:val="single"/>
+        </w:rPr>
+        <w:t xml:space="preserve"> secondary ticks. Example (2) not for log2 and log10 scales (see below warning message with the return argument)</w:t>
+      </w:r>
+    </w:p>
+    <w:p>
+      <w:pPr>
+        <w:ind w:left="1701" w:hanging="567"/>
+        <w:jc w:val="left"/>
+        <w:rPr>
+          <w:rFonts w:ascii="Courier New" w:hAnsi="Courier New" w:cs="Courier New"/>
+          <w:bCs/>
+          <w:i/>
+          <w:sz w:val="18"/>
+          <w:szCs w:val="18"/>
+        </w:rPr>
+      </w:pPr>
+      <w:r>
+        <w:rPr>
+          <w:rFonts w:ascii="Courier New" w:hAnsi="Courier New" w:cs="Courier New"/>
+          <w:bCs/>
+          <w:i/>
+          <w:sz w:val="18"/>
+          <w:szCs w:val="18"/>
+        </w:rPr>
+        <w:t>obs1</w:t>
+      </w:r>
+      <w:r>
+        <w:rPr>
+          <w:rFonts w:ascii="Courier New" w:hAnsi="Courier New" w:cs="Courier New"/>
+          <w:bCs/>
+          <w:i/>
+          <w:sz w:val="18"/>
+          <w:szCs w:val="18"/>
+        </w:rPr>
+        <w:t xml:space="preserve"> &lt;- data.frame(km = </w:t>
+      </w:r>
+      <w:r>
+        <w:rPr>
+          <w:rFonts w:ascii="Courier New" w:hAnsi="Courier New" w:cs="Courier New"/>
+          <w:bCs/>
+          <w:i/>
+          <w:sz w:val="18"/>
+          <w:szCs w:val="18"/>
+        </w:rPr>
+        <w:t>(1:20)*100</w:t>
+      </w:r>
+      <w:r>
+        <w:rPr>
+          <w:rFonts w:ascii="Courier New" w:hAnsi="Courier New" w:cs="Courier New"/>
+          <w:bCs/>
+          <w:i/>
+          <w:sz w:val="18"/>
+          <w:szCs w:val="18"/>
+        </w:rPr>
+        <w:t>, time = (</w:t>
+      </w:r>
+      <w:r>
+        <w:rPr>
+          <w:rFonts w:ascii="Courier New" w:hAnsi="Courier New" w:cs="Courier New"/>
+          <w:bCs/>
+          <w:i/>
+          <w:sz w:val="18"/>
+          <w:szCs w:val="18"/>
+        </w:rPr>
+        <w:t>1:20</w:t>
+      </w:r>
+      <w:r>
+        <w:rPr>
+          <w:rFonts w:ascii="Courier New" w:hAnsi="Courier New" w:cs="Courier New"/>
+          <w:bCs/>
+          <w:i/>
+          <w:sz w:val="18"/>
+          <w:szCs w:val="18"/>
+        </w:rPr>
+        <w:t>)^2</w:t>
+      </w:r>
+      <w:r>
+        <w:rPr>
+          <w:rFonts w:ascii="Courier New" w:hAnsi="Courier New" w:cs="Courier New"/>
+          <w:bCs/>
+          <w:i/>
+          <w:sz w:val="18"/>
+          <w:szCs w:val="18"/>
+        </w:rPr>
+        <w:t>*100</w:t>
+      </w:r>
+      <w:r>
+        <w:rPr>
+          <w:rFonts w:ascii="Courier New" w:hAnsi="Courier New" w:cs="Courier New"/>
+          <w:bCs/>
+          <w:i/>
+          <w:sz w:val="18"/>
+          <w:szCs w:val="18"/>
+        </w:rPr>
+        <w:t>, group = c(</w:t>
+      </w:r>
+      <w:r>
+        <w:rPr>
+          <w:rFonts w:ascii="Courier New" w:hAnsi="Courier New" w:cs="Courier New"/>
+          <w:bCs/>
+          <w:i/>
+          <w:sz w:val="18"/>
+          <w:szCs w:val="18"/>
+        </w:rPr>
+        <w:t>rep(</w:t>
+      </w:r>
+      <w:r>
+        <w:rPr>
+          <w:rFonts w:ascii="Courier New" w:hAnsi="Courier New" w:cs="Courier New"/>
+          <w:bCs/>
+          <w:i/>
+          <w:sz w:val="18"/>
+          <w:szCs w:val="18"/>
+        </w:rPr>
+        <w:t xml:space="preserve">"A", </w:t>
+      </w:r>
+      <w:r>
+        <w:rPr>
+          <w:rFonts w:ascii="Courier New" w:hAnsi="Courier New" w:cs="Courier New"/>
+          <w:bCs/>
+          <w:i/>
+          <w:sz w:val="18"/>
+          <w:szCs w:val="18"/>
+        </w:rPr>
+        <w:t>10)</w:t>
+      </w:r>
+      <w:r>
+        <w:rPr>
+          <w:rFonts w:ascii="Courier New" w:hAnsi="Courier New" w:cs="Courier New"/>
+          <w:bCs/>
+          <w:i/>
+          <w:sz w:val="18"/>
+          <w:szCs w:val="18"/>
+        </w:rPr>
+        <w:t>,</w:t>
+      </w:r>
+      <w:r>
+        <w:rPr>
+          <w:rFonts w:ascii="Courier New" w:hAnsi="Courier New" w:cs="Courier New"/>
+          <w:bCs/>
+          <w:i/>
+          <w:sz w:val="18"/>
+          <w:szCs w:val="18"/>
+        </w:rPr>
+        <w:t xml:space="preserve"> </w:t>
+      </w:r>
+      <w:r>
+        <w:rPr>
+          <w:rFonts w:ascii="Courier New" w:hAnsi="Courier New" w:cs="Courier New"/>
+          <w:bCs/>
+          <w:i/>
+          <w:sz w:val="18"/>
+          <w:szCs w:val="18"/>
+        </w:rPr>
+        <w:t>rep(</w:t>
+      </w:r>
+      <w:r>
+        <w:rPr>
+          <w:rFonts w:ascii="Courier New" w:hAnsi="Courier New" w:cs="Courier New"/>
+          <w:bCs/>
+          <w:i/>
+          <w:sz w:val="18"/>
+          <w:szCs w:val="18"/>
+        </w:rPr>
+        <w:t xml:space="preserve">"B", </w:t>
+      </w:r>
+      <w:r>
+        <w:rPr>
+          <w:rFonts w:ascii="Courier New" w:hAnsi="Courier New" w:cs="Courier New"/>
+          <w:bCs/>
+          <w:i/>
+          <w:sz w:val="18"/>
+          <w:szCs w:val="18"/>
+        </w:rPr>
+        <w:t>10</w:t>
+      </w:r>
+      <w:r>
+        <w:rPr>
+          <w:rFonts w:ascii="Courier New" w:hAnsi="Courier New" w:cs="Courier New"/>
+          <w:bCs/>
+          <w:i/>
+          <w:sz w:val="18"/>
+          <w:szCs w:val="18"/>
+        </w:rPr>
+        <w:t>))</w:t>
+      </w:r>
+      <w:r>
+        <w:rPr>
+          <w:rFonts w:ascii="Courier New" w:hAnsi="Courier New" w:cs="Courier New"/>
+          <w:bCs/>
+          <w:i/>
+          <w:sz w:val="18"/>
+          <w:szCs w:val="18"/>
+        </w:rPr>
+        <w:t>)</w:t>
+      </w:r>
+      <w:r>
+        <w:rPr>
+          <w:rFonts w:ascii="Courier New" w:hAnsi="Courier New" w:cs="Courier New"/>
+          <w:bCs/>
+          <w:i/>
+          <w:sz w:val="18"/>
+          <w:szCs w:val="18"/>
+        </w:rPr>
+        <w:t xml:space="preserve"> ; obs1</w:t>
+      </w:r>
+    </w:p>
+    <w:p>
+      <w:pPr>
+        <w:ind w:left="1701" w:hanging="567"/>
+        <w:jc w:val="left"/>
+        <w:rPr>
+          <w:rFonts w:ascii="Courier New" w:hAnsi="Courier New" w:cs="Courier New"/>
+          <w:bCs/>
+          <w:i/>
+          <w:sz w:val="18"/>
+          <w:szCs w:val="18"/>
+        </w:rPr>
+      </w:pPr>
+      <w:r>
+        <w:rPr>
+          <w:rFonts w:ascii="Courier New" w:hAnsi="Courier New" w:cs="Courier New"/>
+          <w:bCs/>
+          <w:i/>
+          <w:sz w:val="18"/>
+          <w:szCs w:val="18"/>
+        </w:rPr>
+        <w:t>fun_gg_scatter</w:t>
+      </w:r>
+      <w:r>
+        <w:rPr>
+          <w:rFonts w:ascii="Courier New" w:hAnsi="Courier New" w:cs="Courier New"/>
+          <w:bCs/>
+          <w:i/>
+          <w:sz w:val="18"/>
+          <w:szCs w:val="18"/>
+        </w:rPr>
+        <w:t xml:space="preserve">(data1 = obs1, x = "km", y = "time", </w:t>
+      </w:r>
+      <w:r>
+        <w:rPr>
+          <w:rFonts w:ascii="Courier New" w:hAnsi="Courier New" w:cs="Courier New"/>
+          <w:bCs/>
+          <w:i/>
+          <w:sz w:val="18"/>
+          <w:szCs w:val="18"/>
+        </w:rPr>
+        <w:t>x.log</w:t>
+      </w:r>
+      <w:r>
+        <w:rPr>
+          <w:rFonts w:ascii="Courier New" w:hAnsi="Courier New" w:cs="Courier New"/>
+          <w:bCs/>
+          <w:i/>
+          <w:sz w:val="18"/>
+          <w:szCs w:val="18"/>
+        </w:rPr>
         <w:t xml:space="preserve"> = "log10", x.</w:t>
       </w:r>
       <w:r>
@@ -7452,7 +7877,6 @@
           <w:szCs w:val="18"/>
         </w:rPr>
       </w:pPr>
-      <w:bookmarkStart w:id="0" w:name="_GoBack"/>
       <w:r>
         <w:rPr>
           <w:rFonts w:ascii="Courier New" w:hAnsi="Courier New" w:cs="Courier New"/>
@@ -7528,7 +7952,6 @@
         <w:t>)</w:t>
       </w:r>
     </w:p>
-    <w:bookmarkEnd w:id="0"/>
     <w:p>
       <w:pPr>
         <w:ind w:left="1701" w:hanging="567"/>
@@ -8352,7 +8775,18 @@
           <w:sz w:val="18"/>
           <w:szCs w:val="18"/>
         </w:rPr>
-        <w:t xml:space="preserve">(data1 = list(L1 = obs1, L2 = obs2), x = list(L1 = "km", L2 = "km"), y = list(L1 = "time", L2 = "time"), categ = list(L1 = "group1", L2 = "group2"), legend.name = NULL, color = list(L1 = 4:5, L2 = 7:8), geom = list(L1 = "geom_point", L2 = "geom_point"), alpha = list(L1 = 0.5, L2 = 0.5), dot.size = 3, line.size = 0.5, </w:t>
+        <w:t xml:space="preserve">(data1 = list(L1 = obs1, L2 = obs2), x = list(L1 = "km", L2 = "km"), y = list(L1 = "time", L2 = "time"), categ = list(L1 = "group1", L2 = "group2"), legend.name = NULL, color = list(L1 = 4:5, L2 = 7:8), </w:t>
+      </w:r>
+      <w:r>
+        <w:rPr>
+          <w:rFonts w:ascii="Courier New" w:hAnsi="Courier New" w:cs="Courier New"/>
+          <w:bCs/>
+          <w:i/>
+          <w:sz w:val="18"/>
+          <w:szCs w:val="18"/>
+        </w:rPr>
+        <w:lastRenderedPageBreak/>
+        <w:t xml:space="preserve">geom = list(L1 = "geom_point", L2 = "geom_point"), alpha = list(L1 = 0.5, L2 = 0.5), dot.size = 3, line.size = 0.5, </w:t>
       </w:r>
       <w:r>
         <w:rPr>

</xml_diff>

<commit_message>
fun_gg_scatter dot.border size and color added, still problem with color in legend
</commit_message>
<xml_diff>
--- a/scatter_examples.docx
+++ b/scatter_examples.docx
@@ -3000,7 +3000,47 @@
           <w:sz w:val="18"/>
           <w:szCs w:val="18"/>
         </w:rPr>
-        <w:t>(1) ; obs1 &lt;- data.frame(km = rnorm(1000, 22, 3), time = rnorm(1000, 22, 3), group1 = rep(c("A1", "A2"), each = 500)) ; obs2 &lt;-data.frame(km = rnorm(1000, 30, 3), time = rnorm(1000, 30, 3), group2 = rep(c("G1", "G2"), each = 500)) ; set.seed(NULL)</w:t>
+        <w:t>(1) ; obs1 &lt;- data.frame(</w:t>
+      </w:r>
+      <w:r>
+        <w:rPr>
+          <w:rFonts w:ascii="Courier New" w:hAnsi="Courier New" w:cs="Courier New"/>
+          <w:bCs/>
+          <w:i/>
+          <w:sz w:val="18"/>
+          <w:szCs w:val="18"/>
+        </w:rPr>
+        <w:t>km = rnorm(10, 22, 3), time = rnorm(10, 22, 3), group1 = rep(c("A1", "A2"), each = 5)</w:t>
+      </w:r>
+      <w:r>
+        <w:rPr>
+          <w:rFonts w:ascii="Courier New" w:hAnsi="Courier New" w:cs="Courier New"/>
+          <w:bCs/>
+          <w:i/>
+          <w:sz w:val="18"/>
+          <w:szCs w:val="18"/>
+        </w:rPr>
+        <w:t>) ; obs2 &lt;-data.frame(</w:t>
+      </w:r>
+      <w:r>
+        <w:rPr>
+          <w:rFonts w:ascii="Courier New" w:hAnsi="Courier New" w:cs="Courier New"/>
+          <w:bCs/>
+          <w:i/>
+          <w:sz w:val="18"/>
+          <w:szCs w:val="18"/>
+        </w:rPr>
+        <w:t>km = rnorm(10, 30, 3), time = rnorm(10, 30, 3), group2 = rep(c("G1", "G2"), each = 5)</w:t>
+      </w:r>
+      <w:r>
+        <w:rPr>
+          <w:rFonts w:ascii="Courier New" w:hAnsi="Courier New" w:cs="Courier New"/>
+          <w:bCs/>
+          <w:i/>
+          <w:sz w:val="18"/>
+          <w:szCs w:val="18"/>
+        </w:rPr>
+        <w:t>) ; set.seed(NULL)</w:t>
       </w:r>
     </w:p>
     <w:p>
@@ -3113,7 +3153,47 @@
           <w:sz w:val="18"/>
           <w:szCs w:val="18"/>
         </w:rPr>
-        <w:t>(1) ; obs1 &lt;- data.frame(km = rnorm(1000, 22, 3), time = rnorm(1000, 22, 3), group1 = rep(c("A1", "A2"), each = 500)) ; obs2 &lt;-data.frame(km = rnorm(1000, 30, 3), time = rnorm(1000, 30, 3), group2 = rep(c("G1", "G2"), each = 500)) ; set.seed(NULL)</w:t>
+        <w:t>(1) ; obs1 &lt;- data.frame(</w:t>
+      </w:r>
+      <w:r>
+        <w:rPr>
+          <w:rFonts w:ascii="Courier New" w:hAnsi="Courier New" w:cs="Courier New"/>
+          <w:bCs/>
+          <w:i/>
+          <w:sz w:val="18"/>
+          <w:szCs w:val="18"/>
+        </w:rPr>
+        <w:t>km = rnorm(10, 22, 3), time = rnorm(10, 22, 3), group1 = rep(c("A1", "A2"), each = 5)</w:t>
+      </w:r>
+      <w:r>
+        <w:rPr>
+          <w:rFonts w:ascii="Courier New" w:hAnsi="Courier New" w:cs="Courier New"/>
+          <w:bCs/>
+          <w:i/>
+          <w:sz w:val="18"/>
+          <w:szCs w:val="18"/>
+        </w:rPr>
+        <w:t>) ; obs2 &lt;-data.frame(</w:t>
+      </w:r>
+      <w:r>
+        <w:rPr>
+          <w:rFonts w:ascii="Courier New" w:hAnsi="Courier New" w:cs="Courier New"/>
+          <w:bCs/>
+          <w:i/>
+          <w:sz w:val="18"/>
+          <w:szCs w:val="18"/>
+        </w:rPr>
+        <w:t>km = rnorm(10, 30, 3), time = rnorm(10, 30, 3), group2 = rep(c("G1", "G2"), each = 5)</w:t>
+      </w:r>
+      <w:r>
+        <w:rPr>
+          <w:rFonts w:ascii="Courier New" w:hAnsi="Courier New" w:cs="Courier New"/>
+          <w:bCs/>
+          <w:i/>
+          <w:sz w:val="18"/>
+          <w:szCs w:val="18"/>
+        </w:rPr>
+        <w:t>) ; set.seed(NULL)</w:t>
       </w:r>
     </w:p>
     <w:p>
@@ -3226,7 +3306,47 @@
           <w:sz w:val="18"/>
           <w:szCs w:val="18"/>
         </w:rPr>
-        <w:t>(1) ; obs1 &lt;- data.frame(km = rnorm(1000, 22, 3), time = rnorm(1000, 22, 3), group1 = rep(c("A1", "A2"), each = 500)) ; obs2 &lt;-data.frame(km = rnorm(1000, 30, 3), time = rnorm(1000, 30, 3), group2 = rep(c("G1", "G2"), each = 500)) ; set.seed(NULL)</w:t>
+        <w:t>(1) ; obs1 &lt;- data.frame(</w:t>
+      </w:r>
+      <w:r>
+        <w:rPr>
+          <w:rFonts w:ascii="Courier New" w:hAnsi="Courier New" w:cs="Courier New"/>
+          <w:bCs/>
+          <w:i/>
+          <w:sz w:val="18"/>
+          <w:szCs w:val="18"/>
+        </w:rPr>
+        <w:t>km = rnorm(10, 22, 3), time = rnorm(10, 22, 3), group1 = rep(c("A1", "A2"), each = 5)</w:t>
+      </w:r>
+      <w:r>
+        <w:rPr>
+          <w:rFonts w:ascii="Courier New" w:hAnsi="Courier New" w:cs="Courier New"/>
+          <w:bCs/>
+          <w:i/>
+          <w:sz w:val="18"/>
+          <w:szCs w:val="18"/>
+        </w:rPr>
+        <w:t>) ; obs2 &lt;-data.frame(</w:t>
+      </w:r>
+      <w:r>
+        <w:rPr>
+          <w:rFonts w:ascii="Courier New" w:hAnsi="Courier New" w:cs="Courier New"/>
+          <w:bCs/>
+          <w:i/>
+          <w:sz w:val="18"/>
+          <w:szCs w:val="18"/>
+        </w:rPr>
+        <w:t>km = rnorm(10, 30, 3), time = rnorm(10, 30, 3), group2 = rep(c("G1", "G2"), each = 5)</w:t>
+      </w:r>
+      <w:r>
+        <w:rPr>
+          <w:rFonts w:ascii="Courier New" w:hAnsi="Courier New" w:cs="Courier New"/>
+          <w:bCs/>
+          <w:i/>
+          <w:sz w:val="18"/>
+          <w:szCs w:val="18"/>
+        </w:rPr>
+        <w:t>) ; set.seed(NULL)</w:t>
       </w:r>
     </w:p>
     <w:p>
@@ -3361,7 +3481,47 @@
           <w:sz w:val="18"/>
           <w:szCs w:val="18"/>
         </w:rPr>
-        <w:t>(1) ; obs1 &lt;- data.frame(km = rnorm(1000, 22, 3), time = rnorm(1000, 22, 3), group1 = rep(c("A1", "A2"), each = 500)) ; obs2 &lt;-data.frame(km = rnorm(1000, 30, 3), time = rnorm(1000, 30, 3), group2 = rep(c("G1", "G2"), each = 500)) ; set.seed(NULL)</w:t>
+        <w:t>(1) ; obs1 &lt;- data.frame(</w:t>
+      </w:r>
+      <w:r>
+        <w:rPr>
+          <w:rFonts w:ascii="Courier New" w:hAnsi="Courier New" w:cs="Courier New"/>
+          <w:bCs/>
+          <w:i/>
+          <w:sz w:val="18"/>
+          <w:szCs w:val="18"/>
+        </w:rPr>
+        <w:t>km = rnorm(10, 22, 3), time = rnorm(10, 22, 3), group1 = rep(c("A1", "A2"), each = 5)</w:t>
+      </w:r>
+      <w:r>
+        <w:rPr>
+          <w:rFonts w:ascii="Courier New" w:hAnsi="Courier New" w:cs="Courier New"/>
+          <w:bCs/>
+          <w:i/>
+          <w:sz w:val="18"/>
+          <w:szCs w:val="18"/>
+        </w:rPr>
+        <w:t>) ; obs2 &lt;-data.frame(</w:t>
+      </w:r>
+      <w:r>
+        <w:rPr>
+          <w:rFonts w:ascii="Courier New" w:hAnsi="Courier New" w:cs="Courier New"/>
+          <w:bCs/>
+          <w:i/>
+          <w:sz w:val="18"/>
+          <w:szCs w:val="18"/>
+        </w:rPr>
+        <w:t>km = rnorm(10, 30, 3), time = rnorm(10, 30, 3), group2 = rep(c("G1", "G2"), each = 5)</w:t>
+      </w:r>
+      <w:r>
+        <w:rPr>
+          <w:rFonts w:ascii="Courier New" w:hAnsi="Courier New" w:cs="Courier New"/>
+          <w:bCs/>
+          <w:i/>
+          <w:sz w:val="18"/>
+          <w:szCs w:val="18"/>
+        </w:rPr>
+        <w:t>) ; set.seed(NULL)</w:t>
       </w:r>
     </w:p>
     <w:p>
@@ -3486,7 +3646,47 @@
           <w:sz w:val="18"/>
           <w:szCs w:val="18"/>
         </w:rPr>
-        <w:t>(1) ; obs1 &lt;- data.frame(km = rnorm(1000, 22, 3), time = rnorm(1000, 22, 3), group1 = rep(c("A1", "A2"), each = 500), col1 = rep(c("coral", "blue"), each = 500)) ; obs2 &lt;-data.frame(km = rnorm(1000, 30, 3), time = rnorm(1000, 30, 3), group2 = rep(c("G1", "G2"), each = 500), col2 = rep(c("green", "black"), each = 500)) ; set.seed(NULL)</w:t>
+        <w:t>(1) ; obs1 &lt;- data.frame(</w:t>
+      </w:r>
+      <w:r>
+        <w:rPr>
+          <w:rFonts w:ascii="Courier New" w:hAnsi="Courier New" w:cs="Courier New"/>
+          <w:bCs/>
+          <w:i/>
+          <w:sz w:val="18"/>
+          <w:szCs w:val="18"/>
+        </w:rPr>
+        <w:t>km = rnorm(10, 22, 3), time = rnorm(10, 22, 3), group1 = rep(c("A1", "A2"), each = 5)</w:t>
+      </w:r>
+      <w:r>
+        <w:rPr>
+          <w:rFonts w:ascii="Courier New" w:hAnsi="Courier New" w:cs="Courier New"/>
+          <w:bCs/>
+          <w:i/>
+          <w:sz w:val="18"/>
+          <w:szCs w:val="18"/>
+        </w:rPr>
+        <w:t>, col1 = rep(c("coral", "blue"), each = 500)) ; obs2 &lt;-data.frame(</w:t>
+      </w:r>
+      <w:r>
+        <w:rPr>
+          <w:rFonts w:ascii="Courier New" w:hAnsi="Courier New" w:cs="Courier New"/>
+          <w:bCs/>
+          <w:i/>
+          <w:sz w:val="18"/>
+          <w:szCs w:val="18"/>
+        </w:rPr>
+        <w:t>km = rnorm(10, 30, 3), time = rnorm(10, 30, 3), group2 = rep(c("G1", "G2"), each = 5)</w:t>
+      </w:r>
+      <w:r>
+        <w:rPr>
+          <w:rFonts w:ascii="Courier New" w:hAnsi="Courier New" w:cs="Courier New"/>
+          <w:bCs/>
+          <w:i/>
+          <w:sz w:val="18"/>
+          <w:szCs w:val="18"/>
+        </w:rPr>
+        <w:t>, col2 = rep(c("green", "black"), each = 500)) ; set.seed(NULL)</w:t>
       </w:r>
     </w:p>
     <w:p>
@@ -3581,6 +3781,7 @@
           <w:szCs w:val="18"/>
         </w:rPr>
       </w:pPr>
+      <w:bookmarkStart w:id="0" w:name="_GoBack"/>
       <w:r>
         <w:rPr>
           <w:rFonts w:ascii="Courier New" w:hAnsi="Courier New" w:cs="Courier New"/>
@@ -3599,7 +3800,47 @@
           <w:sz w:val="18"/>
           <w:szCs w:val="18"/>
         </w:rPr>
-        <w:t>(1) ; obs1 &lt;- data.frame(km = rnorm(1000, 22, 3), time = rnorm(1000, 22, 3), group1 = rep(c("A1", "A2"), each = 500), col1 = rep(c("coral", "blue"), each = 500)) ; obs2 &lt;-data.frame(km = rnorm(1000, 30, 3), time = rnorm(1000, 30, 3), group2 = rep(c("G1", "G2"), each = 500), col2 = rep(c("green", "black"), each = 500)) ; set.seed(NULL)</w:t>
+        <w:t>(1) ; obs1 &lt;- data.frame(</w:t>
+      </w:r>
+      <w:r>
+        <w:rPr>
+          <w:rFonts w:ascii="Courier New" w:hAnsi="Courier New" w:cs="Courier New"/>
+          <w:bCs/>
+          <w:i/>
+          <w:sz w:val="18"/>
+          <w:szCs w:val="18"/>
+        </w:rPr>
+        <w:t>km = rnorm(10, 22, 3), time = rnorm(10, 22, 3), group1 = rep(c("A1", "A2"), each = 5)</w:t>
+      </w:r>
+      <w:r>
+        <w:rPr>
+          <w:rFonts w:ascii="Courier New" w:hAnsi="Courier New" w:cs="Courier New"/>
+          <w:bCs/>
+          <w:i/>
+          <w:sz w:val="18"/>
+          <w:szCs w:val="18"/>
+        </w:rPr>
+        <w:t>, col1 = rep(c("coral", "blue"), each = 5)) ; obs2 &lt;-data.frame(</w:t>
+      </w:r>
+      <w:r>
+        <w:rPr>
+          <w:rFonts w:ascii="Courier New" w:hAnsi="Courier New" w:cs="Courier New"/>
+          <w:bCs/>
+          <w:i/>
+          <w:sz w:val="18"/>
+          <w:szCs w:val="18"/>
+        </w:rPr>
+        <w:t>km = rnorm(10, 30, 3), time = rnorm(10, 30, 3), group2 = rep(c("G1", "G2"), each = 5)</w:t>
+      </w:r>
+      <w:r>
+        <w:rPr>
+          <w:rFonts w:ascii="Courier New" w:hAnsi="Courier New" w:cs="Courier New"/>
+          <w:bCs/>
+          <w:i/>
+          <w:sz w:val="18"/>
+          <w:szCs w:val="18"/>
+        </w:rPr>
+        <w:t>, col2 = rep(c("green", "black"), each = 5)) ; set.seed(NULL)</w:t>
       </w:r>
     </w:p>
     <w:p>
@@ -3634,8 +3875,6 @@
         </w:rPr>
         <w:t>(data1 = list(L1 = obs1, L2 = obs2), x = list(L1 = "km", L2 = "km"), y = list(L1 = "time", L2 = "time"), , categ = list(L1 = "group1", L2 = "group2"), geom = list(L1 = "geom_point", L2 = "geom_point"), alpha = list(L1 = 0.5, L2 = 0.5), color = list(L1 = as.numeric(obs1$group1), L2 = as.numeric(obs2$group2)))</w:t>
       </w:r>
-      <w:bookmarkStart w:id="0" w:name="_GoBack"/>
-      <w:bookmarkEnd w:id="0"/>
     </w:p>
     <w:p>
       <w:pPr>
@@ -4046,6 +4285,7 @@
         <w:t>c(5,5,5,5,5,6,6,6,6,6)))</w:t>
       </w:r>
     </w:p>
+    <w:bookmarkEnd w:id="0"/>
     <w:p>
       <w:pPr>
         <w:ind w:left="1701" w:hanging="567"/>
@@ -4137,7 +4377,47 @@
           <w:sz w:val="18"/>
           <w:szCs w:val="18"/>
         </w:rPr>
-        <w:t>(1) ; obs1 &lt;- data.frame(km = rnorm(1000, 22, 3), time = rnorm(1000, 22, 3), group1 = rep(c("A1", "A2"), each = 500)) ; obs2 &lt;-data.frame(km = rnorm(1000, 30, 3), time = rnorm(1000, 30, 3), group2 = rep(c("G1", "G2"), each = 500)) ; set.seed(NULL)</w:t>
+        <w:t>(1) ; obs1 &lt;- data.frame(</w:t>
+      </w:r>
+      <w:r>
+        <w:rPr>
+          <w:rFonts w:ascii="Courier New" w:hAnsi="Courier New" w:cs="Courier New"/>
+          <w:bCs/>
+          <w:i/>
+          <w:sz w:val="18"/>
+          <w:szCs w:val="18"/>
+        </w:rPr>
+        <w:t>km = rnorm(10, 22, 3), time = rnorm(10, 22, 3), group1 = rep(c("A1", "A2"), each = 5)</w:t>
+      </w:r>
+      <w:r>
+        <w:rPr>
+          <w:rFonts w:ascii="Courier New" w:hAnsi="Courier New" w:cs="Courier New"/>
+          <w:bCs/>
+          <w:i/>
+          <w:sz w:val="18"/>
+          <w:szCs w:val="18"/>
+        </w:rPr>
+        <w:t>) ; obs2 &lt;-data.frame(</w:t>
+      </w:r>
+      <w:r>
+        <w:rPr>
+          <w:rFonts w:ascii="Courier New" w:hAnsi="Courier New" w:cs="Courier New"/>
+          <w:bCs/>
+          <w:i/>
+          <w:sz w:val="18"/>
+          <w:szCs w:val="18"/>
+        </w:rPr>
+        <w:t>km = rnorm(10, 30, 3), time = rnorm(10, 30, 3), group2 = rep(c("G1", "G2"), each = 5)</w:t>
+      </w:r>
+      <w:r>
+        <w:rPr>
+          <w:rFonts w:ascii="Courier New" w:hAnsi="Courier New" w:cs="Courier New"/>
+          <w:bCs/>
+          <w:i/>
+          <w:sz w:val="18"/>
+          <w:szCs w:val="18"/>
+        </w:rPr>
+        <w:t>) ; set.seed(NULL)</w:t>
       </w:r>
     </w:p>
     <w:p>
@@ -4250,7 +4530,47 @@
           <w:sz w:val="18"/>
           <w:szCs w:val="18"/>
         </w:rPr>
-        <w:t>(1) ; obs1 &lt;- data.frame(km = rnorm(1000, 22, 3), time = rnorm(1000, 22, 3), group1 = rep(c("A1", "A2"), each = 500)) ; obs2 &lt;-data.frame(km = rnorm(1000, 30, 3), time = rnorm(1000, 30, 3), group2 = rep(c("G1", "G2"), each = 500)) ; set.seed(NULL) ; obs3 &lt;- data.frame(time = c(29, 31), group3 = c("HORIZ.THRESHOLD.1", "HORIZ.THRESHOLD.2")) ; obs4 &lt;- data.frame(km = 26, group4 = "VERTIC.THRESHOLD") ; obs5 &lt;- data.frame(km = seq(1, 100, 0.1), time = 7*seq(1, 100, 0.1)^0.5, group5 = "FUNCTION")</w:t>
+        <w:t>(1) ; obs1 &lt;- data.frame(</w:t>
+      </w:r>
+      <w:r>
+        <w:rPr>
+          <w:rFonts w:ascii="Courier New" w:hAnsi="Courier New" w:cs="Courier New"/>
+          <w:bCs/>
+          <w:i/>
+          <w:sz w:val="18"/>
+          <w:szCs w:val="18"/>
+        </w:rPr>
+        <w:t>km = rnorm(10, 22, 3), time = rnorm(10, 22, 3), group1 = rep(c("A1", "A2"), each = 5)</w:t>
+      </w:r>
+      <w:r>
+        <w:rPr>
+          <w:rFonts w:ascii="Courier New" w:hAnsi="Courier New" w:cs="Courier New"/>
+          <w:bCs/>
+          <w:i/>
+          <w:sz w:val="18"/>
+          <w:szCs w:val="18"/>
+        </w:rPr>
+        <w:t>) ; obs2 &lt;-data.frame(</w:t>
+      </w:r>
+      <w:r>
+        <w:rPr>
+          <w:rFonts w:ascii="Courier New" w:hAnsi="Courier New" w:cs="Courier New"/>
+          <w:bCs/>
+          <w:i/>
+          <w:sz w:val="18"/>
+          <w:szCs w:val="18"/>
+        </w:rPr>
+        <w:t>km = rnorm(10, 30, 3), time = rnorm(10, 30, 3), group2 = rep(c("G1", "G2"), each = 5)</w:t>
+      </w:r>
+      <w:r>
+        <w:rPr>
+          <w:rFonts w:ascii="Courier New" w:hAnsi="Courier New" w:cs="Courier New"/>
+          <w:bCs/>
+          <w:i/>
+          <w:sz w:val="18"/>
+          <w:szCs w:val="18"/>
+        </w:rPr>
+        <w:t>) ; set.seed(NULL) ; obs3 &lt;- data.frame(time = c(29, 31), group3 = c("HORIZ.THRESHOLD.1", "HORIZ.THRESHOLD.2")) ; obs4 &lt;- data.frame(km = 26, group4 = "VERTIC.THRESHOLD") ; obs5 &lt;- data.frame(km = seq(1, 100, 0.1), time = 7*seq(1, 100, 0.1)^0.5, group5 = "FUNCTION")</w:t>
       </w:r>
     </w:p>
     <w:p>
@@ -4456,7 +4776,47 @@
           <w:sz w:val="18"/>
           <w:szCs w:val="18"/>
         </w:rPr>
-        <w:t>(1) ; obs1 &lt;- data.frame(km = rnorm(1000, 22, 3), time = rnorm(1000, 22, 3), group1 = rep(c("A1", "A2"), each = 500)) ; obs2 &lt;-data.frame(km = rnorm(1000, 30, 3), time = rnorm(1000, 30, 3), group2 = rep(c("G1", "G2"), each = 500)) ; set.seed(NULL)</w:t>
+        <w:t>(1) ; obs1 &lt;- data.frame(</w:t>
+      </w:r>
+      <w:r>
+        <w:rPr>
+          <w:rFonts w:ascii="Courier New" w:hAnsi="Courier New" w:cs="Courier New"/>
+          <w:bCs/>
+          <w:i/>
+          <w:sz w:val="18"/>
+          <w:szCs w:val="18"/>
+        </w:rPr>
+        <w:t>km = rnorm(10, 22, 3), time = rnorm(10, 22, 3), group1 = rep(c("A1", "A2"), each = 5)</w:t>
+      </w:r>
+      <w:r>
+        <w:rPr>
+          <w:rFonts w:ascii="Courier New" w:hAnsi="Courier New" w:cs="Courier New"/>
+          <w:bCs/>
+          <w:i/>
+          <w:sz w:val="18"/>
+          <w:szCs w:val="18"/>
+        </w:rPr>
+        <w:t>) ; obs2 &lt;-data.frame(</w:t>
+      </w:r>
+      <w:r>
+        <w:rPr>
+          <w:rFonts w:ascii="Courier New" w:hAnsi="Courier New" w:cs="Courier New"/>
+          <w:bCs/>
+          <w:i/>
+          <w:sz w:val="18"/>
+          <w:szCs w:val="18"/>
+        </w:rPr>
+        <w:t>km = rnorm(10, 30, 3), time = rnorm(10, 30, 3), group2 = rep(c("G1", "G2"), each = 5)</w:t>
+      </w:r>
+      <w:r>
+        <w:rPr>
+          <w:rFonts w:ascii="Courier New" w:hAnsi="Courier New" w:cs="Courier New"/>
+          <w:bCs/>
+          <w:i/>
+          <w:sz w:val="18"/>
+          <w:szCs w:val="18"/>
+        </w:rPr>
+        <w:t>) ; set.seed(NULL)</w:t>
       </w:r>
     </w:p>
     <w:p>

</xml_diff>